<commit_message>
Update Anki Module 8
</commit_message>
<xml_diff>
--- a/Pour Examen 2/Doc pour ANKI (examen 2)/ANKI_Module 8.docx
+++ b/Pour Examen 2/Doc pour ANKI (examen 2)/ANKI_Module 8.docx
@@ -342,18 +342,16 @@
     </w:p>
     <w:p>
       <w:r>
-        <w:t xml:space="preserve">Corrections </w:t>
-      </w:r>
-      <w:proofErr w:type="gramStart"/>
-      <w:r>
-        <w:t>d’erreur</w:t>
-      </w:r>
-      <w:r>
-        <w:t xml:space="preserve">  (</w:t>
-      </w:r>
-      <w:proofErr w:type="gramEnd"/>
-      <w:r>
-        <w:t>il y en a toujours)</w:t>
+        <w:t xml:space="preserve">Pour corriger les </w:t>
+      </w:r>
+      <w:r>
+        <w:t>erreur</w:t>
+      </w:r>
+      <w:r>
+        <w:t>s</w:t>
+      </w:r>
+      <w:r>
+        <w:t xml:space="preserve"> (il y en a toujours)</w:t>
       </w:r>
     </w:p>
     <w:p>
@@ -413,7 +411,10 @@
     </w:p>
     <w:p>
       <w:r>
-        <w:t>Adaptation aux besoins des usagers</w:t>
+        <w:t>Pour s’adapter</w:t>
+      </w:r>
+      <w:r>
+        <w:t xml:space="preserve"> aux besoins des usagers</w:t>
       </w:r>
       <w:r>
         <w:t xml:space="preserve"> </w:t>
@@ -476,13 +477,86 @@
     </w:p>
     <w:p>
       <w:r>
-        <w:t>Amélioration du logiciel (code, conception, performance)</w:t>
+        <w:t>Pour améliorer le</w:t>
+      </w:r>
+      <w:r>
+        <w:t xml:space="preserve"> logiciel (code, conception, performance)</w:t>
       </w:r>
     </w:p>
     <w:p/>
-    <w:p>
-      <w:r>
-        <w:t xml:space="preserve">Des changements de l’environnement technique, </w:t>
+    <w:p/>
+    <w:p>
+      <w:r>
+        <w:rPr>
+          <w:noProof/>
+        </w:rPr>
+        <w:drawing>
+          <wp:inline distT="0" distB="0" distL="0" distR="0">
+            <wp:extent cx="5486400" cy="1664208"/>
+            <wp:effectExtent l="0" t="0" r="0" b="0"/>
+            <wp:docPr id="25" name="Image 25" descr="Image result for transition window linux"/>
+            <wp:cNvGraphicFramePr>
+              <a:graphicFrameLocks xmlns:a="http://schemas.openxmlformats.org/drawingml/2006/main" noChangeAspect="1"/>
+            </wp:cNvGraphicFramePr>
+            <a:graphic xmlns:a="http://schemas.openxmlformats.org/drawingml/2006/main">
+              <a:graphicData uri="http://schemas.openxmlformats.org/drawingml/2006/picture">
+                <pic:pic xmlns:pic="http://schemas.openxmlformats.org/drawingml/2006/picture">
+                  <pic:nvPicPr>
+                    <pic:cNvPr id="0" name="Picture 1" descr="Image result for transition window linux"/>
+                    <pic:cNvPicPr>
+                      <a:picLocks noChangeAspect="1" noChangeArrowheads="1"/>
+                    </pic:cNvPicPr>
+                  </pic:nvPicPr>
+                  <pic:blipFill>
+                    <a:blip r:embed="rId11">
+                      <a:extLst>
+                        <a:ext uri="{28A0092B-C50C-407E-A947-70E740481C1C}">
+                          <a14:useLocalDpi xmlns:a14="http://schemas.microsoft.com/office/drawing/2010/main" val="0"/>
+                        </a:ext>
+                      </a:extLst>
+                    </a:blip>
+                    <a:srcRect/>
+                    <a:stretch>
+                      <a:fillRect/>
+                    </a:stretch>
+                  </pic:blipFill>
+                  <pic:spPr bwMode="auto">
+                    <a:xfrm>
+                      <a:off x="0" y="0"/>
+                      <a:ext cx="5486400" cy="1664208"/>
+                    </a:xfrm>
+                    <a:prstGeom prst="rect">
+                      <a:avLst/>
+                    </a:prstGeom>
+                    <a:noFill/>
+                    <a:ln>
+                      <a:noFill/>
+                    </a:ln>
+                  </pic:spPr>
+                </pic:pic>
+              </a:graphicData>
+            </a:graphic>
+          </wp:inline>
+        </w:drawing>
+      </w:r>
+    </w:p>
+    <w:p>
+      <w:r>
+        <w:t>Pour amener des</w:t>
+      </w:r>
+      <w:r>
+        <w:t xml:space="preserve"> changements de l’environnement technique, </w:t>
+      </w:r>
+    </w:p>
+    <w:p>
+      <w:r>
+        <w:t>Ex d’environnement technique : D</w:t>
+      </w:r>
+      <w:r>
+        <w:t>es logiciels</w:t>
+      </w:r>
+      <w:r>
+        <w:t xml:space="preserve"> / type de machines (PC/MAC) / types de système d’exploitation (Windows/Linux, Mac OSX, Navigateur internet etc.) </w:t>
       </w:r>
     </w:p>
     <w:p>
@@ -490,13 +564,80 @@
         <w:t>E</w:t>
       </w:r>
       <w:r>
-        <w:t>x : Microsoft a .net</w:t>
+        <w:t>x </w:t>
+      </w:r>
+      <w:r>
+        <w:t>du prof</w:t>
+      </w:r>
+      <w:r>
+        <w:t>: Microsoft a .net</w:t>
+      </w:r>
+      <w:r>
+        <w:t xml:space="preserve">  </w:t>
       </w:r>
     </w:p>
     <w:p/>
     <w:p>
       <w:r>
-        <w:t>Des changement</w:t>
+        <w:rPr>
+          <w:noProof/>
+        </w:rPr>
+        <w:drawing>
+          <wp:inline distT="0" distB="0" distL="0" distR="0">
+            <wp:extent cx="1694254" cy="1694254"/>
+            <wp:effectExtent l="0" t="0" r="1270" b="1270"/>
+            <wp:docPr id="26" name="Image 26" descr="Image result for commande produit Ã©lectronique"/>
+            <wp:cNvGraphicFramePr>
+              <a:graphicFrameLocks xmlns:a="http://schemas.openxmlformats.org/drawingml/2006/main" noChangeAspect="1"/>
+            </wp:cNvGraphicFramePr>
+            <a:graphic xmlns:a="http://schemas.openxmlformats.org/drawingml/2006/main">
+              <a:graphicData uri="http://schemas.openxmlformats.org/drawingml/2006/picture">
+                <pic:pic xmlns:pic="http://schemas.openxmlformats.org/drawingml/2006/picture">
+                  <pic:nvPicPr>
+                    <pic:cNvPr id="0" name="Picture 3" descr="Image result for commande produit Ã©lectronique"/>
+                    <pic:cNvPicPr>
+                      <a:picLocks noChangeAspect="1" noChangeArrowheads="1"/>
+                    </pic:cNvPicPr>
+                  </pic:nvPicPr>
+                  <pic:blipFill>
+                    <a:blip r:embed="rId12">
+                      <a:extLst>
+                        <a:ext uri="{28A0092B-C50C-407E-A947-70E740481C1C}">
+                          <a14:useLocalDpi xmlns:a14="http://schemas.microsoft.com/office/drawing/2010/main" val="0"/>
+                        </a:ext>
+                      </a:extLst>
+                    </a:blip>
+                    <a:srcRect/>
+                    <a:stretch>
+                      <a:fillRect/>
+                    </a:stretch>
+                  </pic:blipFill>
+                  <pic:spPr bwMode="auto">
+                    <a:xfrm>
+                      <a:off x="0" y="0"/>
+                      <a:ext cx="1700008" cy="1700008"/>
+                    </a:xfrm>
+                    <a:prstGeom prst="rect">
+                      <a:avLst/>
+                    </a:prstGeom>
+                    <a:noFill/>
+                    <a:ln>
+                      <a:noFill/>
+                    </a:ln>
+                  </pic:spPr>
+                </pic:pic>
+              </a:graphicData>
+            </a:graphic>
+          </wp:inline>
+        </w:drawing>
+      </w:r>
+    </w:p>
+    <w:p>
+      <w:r>
+        <w:t>Pour amener d</w:t>
+      </w:r>
+      <w:r>
+        <w:t>es changement</w:t>
       </w:r>
       <w:r>
         <w:t>s</w:t>
@@ -507,16 +648,106 @@
     </w:p>
     <w:p>
       <w:r>
+        <w:t>Bon à savoir</w:t>
+      </w:r>
+      <w:r>
+        <w:t xml:space="preserve"> (trouvé sur internet)</w:t>
+      </w:r>
+      <w:r>
+        <w:t xml:space="preserve"> : </w:t>
+      </w:r>
+      <w:r>
+        <w:t>Environnement d’affaire</w:t>
+      </w:r>
+      <w:r>
+        <w:t>s</w:t>
+      </w:r>
+      <w:r>
+        <w:t> :</w:t>
+      </w:r>
+      <w:r>
+        <w:t xml:space="preserve"> Ce sont d</w:t>
+      </w:r>
+      <w:r>
+        <w:t>es facteurs internes et externes qui influence la compagnie</w:t>
+      </w:r>
+    </w:p>
+    <w:p>
+      <w:r>
         <w:t>E</w:t>
       </w:r>
       <w:r>
-        <w:t>x : nouvelle procédure électronique pour la command e de produits.</w:t>
+        <w:t>x : nouvelle procédu</w:t>
+      </w:r>
+      <w:r>
+        <w:t>re électronique pour la command</w:t>
+      </w:r>
+      <w:r>
+        <w:t>e de produits.</w:t>
       </w:r>
     </w:p>
     <w:p/>
     <w:p>
       <w:r>
-        <w:t>Modernisation du logiciel.</w:t>
+        <w:rPr>
+          <w:noProof/>
+        </w:rPr>
+        <w:drawing>
+          <wp:inline distT="0" distB="0" distL="0" distR="0">
+            <wp:extent cx="2407024" cy="879357"/>
+            <wp:effectExtent l="0" t="0" r="0" b="0"/>
+            <wp:docPr id="28" name="Image 28" descr="Image result for moderniser"/>
+            <wp:cNvGraphicFramePr>
+              <a:graphicFrameLocks xmlns:a="http://schemas.openxmlformats.org/drawingml/2006/main" noChangeAspect="1"/>
+            </wp:cNvGraphicFramePr>
+            <a:graphic xmlns:a="http://schemas.openxmlformats.org/drawingml/2006/main">
+              <a:graphicData uri="http://schemas.openxmlformats.org/drawingml/2006/picture">
+                <pic:pic xmlns:pic="http://schemas.openxmlformats.org/drawingml/2006/picture">
+                  <pic:nvPicPr>
+                    <pic:cNvPr id="0" name="Picture 5" descr="Image result for moderniser"/>
+                    <pic:cNvPicPr>
+                      <a:picLocks noChangeAspect="1" noChangeArrowheads="1"/>
+                    </pic:cNvPicPr>
+                  </pic:nvPicPr>
+                  <pic:blipFill>
+                    <a:blip r:embed="rId13">
+                      <a:extLst>
+                        <a:ext uri="{28A0092B-C50C-407E-A947-70E740481C1C}">
+                          <a14:useLocalDpi xmlns:a14="http://schemas.microsoft.com/office/drawing/2010/main" val="0"/>
+                        </a:ext>
+                      </a:extLst>
+                    </a:blip>
+                    <a:srcRect/>
+                    <a:stretch>
+                      <a:fillRect/>
+                    </a:stretch>
+                  </pic:blipFill>
+                  <pic:spPr bwMode="auto">
+                    <a:xfrm>
+                      <a:off x="0" y="0"/>
+                      <a:ext cx="2430852" cy="888062"/>
+                    </a:xfrm>
+                    <a:prstGeom prst="rect">
+                      <a:avLst/>
+                    </a:prstGeom>
+                    <a:noFill/>
+                    <a:ln>
+                      <a:noFill/>
+                    </a:ln>
+                  </pic:spPr>
+                </pic:pic>
+              </a:graphicData>
+            </a:graphic>
+          </wp:inline>
+        </w:drawing>
+      </w:r>
+    </w:p>
+    <w:p>
+      <w:r>
+        <w:t>Pour moderniser le</w:t>
+      </w:r>
+      <w:r>
+        <w:t xml:space="preserve"> logiciel.</w:t>
       </w:r>
     </w:p>
     <w:p/>
@@ -573,7 +804,7 @@
                     </pic:cNvPicPr>
                   </pic:nvPicPr>
                   <pic:blipFill>
-                    <a:blip r:embed="rId11">
+                    <a:blip r:embed="rId14">
                       <a:extLst>
                         <a:ext uri="{28A0092B-C50C-407E-A947-70E740481C1C}">
                           <a14:useLocalDpi xmlns:a14="http://schemas.microsoft.com/office/drawing/2010/main" val="0"/>
@@ -705,7 +936,7 @@
                     </pic:cNvPicPr>
                   </pic:nvPicPr>
                   <pic:blipFill>
-                    <a:blip r:embed="rId12">
+                    <a:blip r:embed="rId15">
                       <a:extLst>
                         <a:ext uri="{28A0092B-C50C-407E-A947-70E740481C1C}">
                           <a14:useLocalDpi xmlns:a14="http://schemas.microsoft.com/office/drawing/2010/main" val="0"/>
@@ -828,6 +1059,7 @@
           <w:noProof/>
           <w:lang w:val="fr-CA"/>
         </w:rPr>
+        <w:lastRenderedPageBreak/>
         <w:drawing>
           <wp:inline distT="0" distB="0" distL="0" distR="0">
             <wp:extent cx="5193030" cy="4010025"/>
@@ -846,7 +1078,7 @@
                     </pic:cNvPicPr>
                   </pic:nvPicPr>
                   <pic:blipFill>
-                    <a:blip r:embed="rId13">
+                    <a:blip r:embed="rId16">
                       <a:extLst>
                         <a:ext uri="{28A0092B-C50C-407E-A947-70E740481C1C}">
                           <a14:useLocalDpi xmlns:a14="http://schemas.microsoft.com/office/drawing/2010/main" val="0"/>
@@ -1034,32 +1266,32 @@
         <w:rPr>
           <w:lang w:val="fr-CA"/>
         </w:rPr>
+        <w:t>La loi de la stabilité organisationnelle</w:t>
+      </w:r>
+    </w:p>
+    <w:p>
+      <w:pPr>
+        <w:pStyle w:val="Standard"/>
+        <w:spacing w:after="0" w:line="240" w:lineRule="auto"/>
+        <w:rPr>
+          <w:lang w:val="fr-CA"/>
+        </w:rPr>
+      </w:pPr>
+    </w:p>
+    <w:p>
+      <w:pPr>
+        <w:pStyle w:val="Standard"/>
+        <w:spacing w:after="0" w:line="240" w:lineRule="auto"/>
+        <w:rPr>
+          <w:lang w:val="fr-CA"/>
+        </w:rPr>
+      </w:pPr>
+      <w:r>
+        <w:rPr>
+          <w:noProof/>
+          <w:lang w:val="fr-CA"/>
+        </w:rPr>
         <w:lastRenderedPageBreak/>
-        <w:t>La loi de la stabilité organisationnelle</w:t>
-      </w:r>
-    </w:p>
-    <w:p>
-      <w:pPr>
-        <w:pStyle w:val="Standard"/>
-        <w:spacing w:after="0" w:line="240" w:lineRule="auto"/>
-        <w:rPr>
-          <w:lang w:val="fr-CA"/>
-        </w:rPr>
-      </w:pPr>
-    </w:p>
-    <w:p>
-      <w:pPr>
-        <w:pStyle w:val="Standard"/>
-        <w:spacing w:after="0" w:line="240" w:lineRule="auto"/>
-        <w:rPr>
-          <w:lang w:val="fr-CA"/>
-        </w:rPr>
-      </w:pPr>
-      <w:r>
-        <w:rPr>
-          <w:noProof/>
-          <w:lang w:val="fr-CA"/>
-        </w:rPr>
         <w:drawing>
           <wp:inline distT="0" distB="0" distL="0" distR="0">
             <wp:extent cx="2413023" cy="2315362"/>
@@ -1078,7 +1310,7 @@
                     </pic:cNvPicPr>
                   </pic:nvPicPr>
                   <pic:blipFill>
-                    <a:blip r:embed="rId14">
+                    <a:blip r:embed="rId17">
                       <a:extLst>
                         <a:ext uri="{28A0092B-C50C-407E-A947-70E740481C1C}">
                           <a14:useLocalDpi xmlns:a14="http://schemas.microsoft.com/office/drawing/2010/main" val="0"/>
@@ -1435,6 +1667,7 @@
           <w:noProof/>
           <w:lang w:val="fr-CA"/>
         </w:rPr>
+        <w:lastRenderedPageBreak/>
         <w:drawing>
           <wp:inline distT="0" distB="0" distL="0" distR="0">
             <wp:extent cx="3984625" cy="4093845"/>
@@ -1453,7 +1686,7 @@
                     </pic:cNvPicPr>
                   </pic:nvPicPr>
                   <pic:blipFill>
-                    <a:blip r:embed="rId15">
+                    <a:blip r:embed="rId18">
                       <a:extLst>
                         <a:ext uri="{28A0092B-C50C-407E-A947-70E740481C1C}">
                           <a14:useLocalDpi xmlns:a14="http://schemas.microsoft.com/office/drawing/2010/main" val="0"/>
@@ -1522,6 +1755,7 @@
       </w:pPr>
       <w:r>
         <w:rPr>
+          <w:noProof/>
           <w:lang w:val="fr-CA"/>
         </w:rPr>
         <w:drawing>
@@ -1542,7 +1776,7 @@
                     </pic:cNvPicPr>
                   </pic:nvPicPr>
                   <pic:blipFill>
-                    <a:blip r:embed="rId11">
+                    <a:blip r:embed="rId14">
                       <a:extLst>
                         <a:ext uri="{28A0092B-C50C-407E-A947-70E740481C1C}">
                           <a14:useLocalDpi xmlns:a14="http://schemas.microsoft.com/office/drawing/2010/main" val="0"/>
@@ -1595,19 +1829,7 @@
         <w:rPr>
           <w:lang w:val="fr-CA"/>
         </w:rPr>
-        <w:t xml:space="preserve">Qu’est-ce que </w:t>
-      </w:r>
-      <w:r>
-        <w:rPr>
-          <w:lang w:val="fr-CA"/>
-        </w:rPr>
-        <w:t>La loi du changement continuel</w:t>
-      </w:r>
-      <w:r>
-        <w:rPr>
-          <w:lang w:val="fr-CA"/>
-        </w:rPr>
-        <w:t>?</w:t>
+        <w:t>Qu’est-ce que La loi du changement continuel?</w:t>
       </w:r>
     </w:p>
     <w:p>
@@ -1665,6 +1887,7 @@
           <w:noProof/>
           <w:lang w:val="fr-CA"/>
         </w:rPr>
+        <w:lastRenderedPageBreak/>
         <w:drawing>
           <wp:inline distT="0" distB="0" distL="0" distR="0" wp14:anchorId="40197981" wp14:editId="2C57146B">
             <wp:extent cx="1904365" cy="1216660"/>
@@ -1683,7 +1906,7 @@
                     </pic:cNvPicPr>
                   </pic:nvPicPr>
                   <pic:blipFill>
-                    <a:blip r:embed="rId12">
+                    <a:blip r:embed="rId15">
                       <a:extLst>
                         <a:ext uri="{28A0092B-C50C-407E-A947-70E740481C1C}">
                           <a14:useLocalDpi xmlns:a14="http://schemas.microsoft.com/office/drawing/2010/main" val="0"/>
@@ -1855,7 +2078,7 @@
                     </pic:cNvPicPr>
                   </pic:nvPicPr>
                   <pic:blipFill>
-                    <a:blip r:embed="rId13">
+                    <a:blip r:embed="rId16">
                       <a:extLst>
                         <a:ext uri="{28A0092B-C50C-407E-A947-70E740481C1C}">
                           <a14:useLocalDpi xmlns:a14="http://schemas.microsoft.com/office/drawing/2010/main" val="0"/>
@@ -1895,6 +2118,27 @@
           <w:lang w:val="fr-CA"/>
         </w:rPr>
       </w:pPr>
+      <w:r>
+        <w:rPr>
+          <w:lang w:val="fr-CA"/>
+        </w:rPr>
+        <w:t>(GD : sur Wikipédia il est appelé loi de l’auto-régulation)</w:t>
+      </w:r>
+    </w:p>
+    <w:p>
+      <w:pPr>
+        <w:pStyle w:val="Standard"/>
+        <w:spacing w:after="0" w:line="240" w:lineRule="auto"/>
+        <w:rPr>
+          <w:lang w:val="fr-CA"/>
+        </w:rPr>
+      </w:pPr>
+      <w:r>
+        <w:rPr>
+          <w:lang w:val="fr-CA"/>
+        </w:rPr>
+        <w:t xml:space="preserve"> </w:t>
+      </w:r>
     </w:p>
     <w:p>
       <w:pPr>
@@ -1936,6 +2180,8 @@
       </w:r>
       <w:r>
         <w:rPr>
+          <w:color w:val="FF0000"/>
+          <w:highlight w:val="yellow"/>
           <w:lang w:val="fr-CA"/>
         </w:rPr>
         <w:t>autorégulateur</w:t>
@@ -1969,6 +2215,42 @@
           <w:lang w:val="fr-CA"/>
         </w:rPr>
         <w:t>(Serait bien de revoir ce que le prof a dit a 1 :15 dans la vidéo.)</w:t>
+      </w:r>
+    </w:p>
+    <w:p>
+      <w:pPr>
+        <w:pStyle w:val="Standard"/>
+        <w:spacing w:after="0" w:line="240" w:lineRule="auto"/>
+        <w:rPr>
+          <w:lang w:val="fr-CA"/>
+        </w:rPr>
+      </w:pPr>
+      <w:r>
+        <w:rPr>
+          <w:lang w:val="fr-CA"/>
+        </w:rPr>
+        <w:lastRenderedPageBreak/>
+        <w:t xml:space="preserve">En d’autres mots, </w:t>
+      </w:r>
+      <w:r>
+        <w:rPr>
+          <w:lang w:val="fr-CA"/>
+        </w:rPr>
+        <w:t xml:space="preserve">à chaque nouvelle version </w:t>
+      </w:r>
+      <w:proofErr w:type="gramStart"/>
+      <w:r>
+        <w:rPr>
+          <w:lang w:val="fr-CA"/>
+        </w:rPr>
+        <w:t>suite à une</w:t>
+      </w:r>
+      <w:proofErr w:type="gramEnd"/>
+      <w:r>
+        <w:rPr>
+          <w:lang w:val="fr-CA"/>
+        </w:rPr>
+        <w:t xml:space="preserve"> maintenance donc ces propriétés ces attributs sont constants que ce soit la taille le temps et le nombre d’erreurs.</w:t>
       </w:r>
     </w:p>
     <w:p>
@@ -2011,7 +2293,7 @@
                     </pic:cNvPicPr>
                   </pic:nvPicPr>
                   <pic:blipFill>
-                    <a:blip r:embed="rId14">
+                    <a:blip r:embed="rId17">
                       <a:extLst>
                         <a:ext uri="{28A0092B-C50C-407E-A947-70E740481C1C}">
                           <a14:useLocalDpi xmlns:a14="http://schemas.microsoft.com/office/drawing/2010/main" val="0"/>
@@ -2171,6 +2453,16 @@
           <w:lang w:val="fr-CA"/>
         </w:rPr>
       </w:pPr>
+    </w:p>
+    <w:p>
+      <w:pPr>
+        <w:pStyle w:val="Standard"/>
+        <w:spacing w:after="0" w:line="240" w:lineRule="auto"/>
+        <w:rPr>
+          <w:color w:val="808080"/>
+          <w:lang w:val="fr-CA"/>
+        </w:rPr>
+      </w:pPr>
       <w:r>
         <w:rPr>
           <w:noProof/>
@@ -2195,7 +2487,7 @@
                     </pic:cNvPicPr>
                   </pic:nvPicPr>
                   <pic:blipFill>
-                    <a:blip r:embed="rId15">
+                    <a:blip r:embed="rId18">
                       <a:extLst>
                         <a:ext uri="{28A0092B-C50C-407E-A947-70E740481C1C}">
                           <a14:useLocalDpi xmlns:a14="http://schemas.microsoft.com/office/drawing/2010/main" val="0"/>
@@ -2251,6 +2543,77 @@
         </w:rPr>
         <w:t>Qu’est-ce que la Loi de la conservation de la familiarité?</w:t>
       </w:r>
+      <w:r>
+        <w:rPr>
+          <w:lang w:val="fr-CA"/>
+        </w:rPr>
+        <w:t xml:space="preserve"> </w:t>
+      </w:r>
+    </w:p>
+    <w:p>
+      <w:pPr>
+        <w:pStyle w:val="Standard"/>
+        <w:spacing w:after="0" w:line="240" w:lineRule="auto"/>
+        <w:rPr>
+          <w:lang w:val="fr-CA"/>
+        </w:rPr>
+      </w:pPr>
+      <w:r>
+        <w:rPr>
+          <w:lang w:val="fr-CA"/>
+        </w:rPr>
+        <w:t>(</w:t>
+      </w:r>
+      <w:proofErr w:type="spellStart"/>
+      <w:proofErr w:type="gramStart"/>
+      <w:r>
+        <w:rPr>
+          <w:lang w:val="fr-CA"/>
+        </w:rPr>
+        <w:t>celui</w:t>
+      </w:r>
+      <w:proofErr w:type="gramEnd"/>
+      <w:r>
+        <w:rPr>
+          <w:lang w:val="fr-CA"/>
+        </w:rPr>
+        <w:t xml:space="preserve"> la</w:t>
+      </w:r>
+      <w:proofErr w:type="spellEnd"/>
+      <w:r>
+        <w:rPr>
+          <w:lang w:val="fr-CA"/>
+        </w:rPr>
+        <w:t xml:space="preserve"> je le connais </w:t>
+      </w:r>
+      <w:proofErr w:type="spellStart"/>
+      <w:r>
+        <w:rPr>
+          <w:lang w:val="fr-CA"/>
+        </w:rPr>
+        <w:t>moin</w:t>
+      </w:r>
+      <w:proofErr w:type="spellEnd"/>
+      <w:r>
+        <w:rPr>
+          <w:lang w:val="fr-CA"/>
+        </w:rPr>
+        <w:t xml:space="preserve"> </w:t>
+      </w:r>
+      <w:proofErr w:type="spellStart"/>
+      <w:r>
+        <w:rPr>
+          <w:lang w:val="fr-CA"/>
+        </w:rPr>
+        <w:t>Jeanfrancois</w:t>
+      </w:r>
+      <w:proofErr w:type="spellEnd"/>
+      <w:r>
+        <w:rPr>
+          <w:lang w:val="fr-CA"/>
+        </w:rPr>
+        <w:t>)</w:t>
+      </w:r>
     </w:p>
     <w:p>
       <w:pPr>
@@ -2309,49 +2672,7 @@
           <w:color w:val="808080"/>
           <w:lang w:val="fr-CA"/>
         </w:rPr>
-        <w:t xml:space="preserve">|1:16| : en utilisant dans </w:t>
-      </w:r>
-      <w:r>
-        <w:rPr>
-          <w:color w:val="808080"/>
-          <w:lang w:val="fr-CA"/>
-        </w:rPr>
-        <w:t>ces différentes lois-là</w:t>
-      </w:r>
-      <w:r>
-        <w:rPr>
-          <w:color w:val="808080"/>
-          <w:lang w:val="fr-CA"/>
-        </w:rPr>
-        <w:t xml:space="preserve">, et vous </w:t>
-      </w:r>
-      <w:r>
-        <w:rPr>
-          <w:color w:val="808080"/>
-          <w:lang w:val="fr-CA"/>
-        </w:rPr>
-        <w:t>êtes</w:t>
-      </w:r>
-      <w:r>
-        <w:rPr>
-          <w:color w:val="808080"/>
-          <w:lang w:val="fr-CA"/>
-        </w:rPr>
-        <w:t xml:space="preserve"> gestionnaire sa vous permet de mettre </w:t>
-      </w:r>
-      <w:r>
-        <w:rPr>
-          <w:color w:val="808080"/>
-          <w:lang w:val="fr-CA"/>
-        </w:rPr>
-        <w:t>des métriques</w:t>
-      </w:r>
-      <w:r>
-        <w:rPr>
-          <w:color w:val="808080"/>
-          <w:lang w:val="fr-CA"/>
-        </w:rPr>
-        <w:t xml:space="preserve"> pour mesurer ces effets.</w:t>
+        <w:t>|1:16| : en utilisant dans ces différentes lois-là, et vous êtes gestionnaire sa vous permet de mettre des métriques pour mesurer ces effets.</w:t>
       </w:r>
     </w:p>
     <w:p>
@@ -2462,7 +2783,7 @@
                     </pic:cNvPicPr>
                   </pic:nvPicPr>
                   <pic:blipFill>
-                    <a:blip r:embed="rId16">
+                    <a:blip r:embed="rId19">
                       <a:extLst>
                         <a:ext uri="{28A0092B-C50C-407E-A947-70E740481C1C}">
                           <a14:useLocalDpi xmlns:a14="http://schemas.microsoft.com/office/drawing/2010/main" val="0"/>
@@ -2558,7 +2879,7 @@
                     </pic:cNvPicPr>
                   </pic:nvPicPr>
                   <pic:blipFill>
-                    <a:blip r:embed="rId17">
+                    <a:blip r:embed="rId20">
                       <a:extLst>
                         <a:ext uri="{28A0092B-C50C-407E-A947-70E740481C1C}">
                           <a14:useLocalDpi xmlns:a14="http://schemas.microsoft.com/office/drawing/2010/main" val="0"/>
@@ -2653,7 +2974,7 @@
                     </pic:cNvPicPr>
                   </pic:nvPicPr>
                   <pic:blipFill>
-                    <a:blip r:embed="rId18">
+                    <a:blip r:embed="rId21">
                       <a:extLst>
                         <a:ext uri="{28A0092B-C50C-407E-A947-70E740481C1C}">
                           <a14:useLocalDpi xmlns:a14="http://schemas.microsoft.com/office/drawing/2010/main" val="0"/>
@@ -2752,7 +3073,7 @@
                     </pic:cNvPicPr>
                   </pic:nvPicPr>
                   <pic:blipFill>
-                    <a:blip r:embed="rId16">
+                    <a:blip r:embed="rId19">
                       <a:extLst>
                         <a:ext uri="{28A0092B-C50C-407E-A947-70E740481C1C}">
                           <a14:useLocalDpi xmlns:a14="http://schemas.microsoft.com/office/drawing/2010/main" val="0"/>
@@ -2881,7 +3202,7 @@
                     </pic:cNvPicPr>
                   </pic:nvPicPr>
                   <pic:blipFill>
-                    <a:blip r:embed="rId17">
+                    <a:blip r:embed="rId20">
                       <a:extLst>
                         <a:ext uri="{28A0092B-C50C-407E-A947-70E740481C1C}">
                           <a14:useLocalDpi xmlns:a14="http://schemas.microsoft.com/office/drawing/2010/main" val="0"/>
@@ -2993,7 +3314,7 @@
         </w:rPr>
         <w:lastRenderedPageBreak/>
         <w:drawing>
-          <wp:inline distT="0" distB="0" distL="0" distR="0" wp14:anchorId="5006297A" wp14:editId="17720A16">
+          <wp:inline distT="0" distB="0" distL="0" distR="0" wp14:anchorId="5EA28163" wp14:editId="1B4AAEF9">
             <wp:extent cx="1812290" cy="2520950"/>
             <wp:effectExtent l="0" t="0" r="0" b="0"/>
             <wp:docPr id="23" name="Image 23" descr="Image result for perfect"/>
@@ -3010,7 +3331,7 @@
                     </pic:cNvPicPr>
                   </pic:nvPicPr>
                   <pic:blipFill>
-                    <a:blip r:embed="rId18">
+                    <a:blip r:embed="rId21">
                       <a:extLst>
                         <a:ext uri="{28A0092B-C50C-407E-A947-70E740481C1C}">
                           <a14:useLocalDpi xmlns:a14="http://schemas.microsoft.com/office/drawing/2010/main" val="0"/>
@@ -3084,25 +3405,250 @@
         <w:rPr>
           <w:lang w:val="fr-CA"/>
         </w:rPr>
-        <w:t>C’est les m</w:t>
-      </w:r>
-      <w:r>
-        <w:rPr>
-          <w:lang w:val="fr-CA"/>
-        </w:rPr>
-        <w:t>odifications du logiciel entraînées par des changements</w:t>
-      </w:r>
-      <w:r>
-        <w:rPr>
-          <w:lang w:val="fr-CA"/>
-        </w:rPr>
-        <w:t xml:space="preserve"> ou ajouts dans les</w:t>
-      </w:r>
-      <w:r>
-        <w:rPr>
-          <w:lang w:val="fr-CA"/>
-        </w:rPr>
-        <w:t xml:space="preserve"> besoins de l’usager</w:t>
+        <w:t>C’est les modifications du logiciel entraînées par des changements ou ajouts dans les besoins de l’usager (55%)</w:t>
+      </w:r>
+    </w:p>
+    <w:p>
+      <w:pPr>
+        <w:pStyle w:val="Standard"/>
+        <w:spacing w:after="0" w:line="240" w:lineRule="auto"/>
+        <w:rPr>
+          <w:lang w:val="fr-CA"/>
+        </w:rPr>
+      </w:pPr>
+      <w:bookmarkStart w:id="0" w:name="_GoBack"/>
+      <w:bookmarkEnd w:id="0"/>
+    </w:p>
+    <w:p>
+      <w:pPr>
+        <w:pStyle w:val="Standard"/>
+        <w:spacing w:after="0" w:line="240" w:lineRule="auto"/>
+        <w:rPr>
+          <w:lang w:val="fr-CA"/>
+        </w:rPr>
+      </w:pPr>
+    </w:p>
+    <w:p>
+      <w:pPr>
+        <w:pStyle w:val="Standard"/>
+        <w:spacing w:after="0" w:line="240" w:lineRule="auto"/>
+        <w:rPr>
+          <w:lang w:val="fr-CA"/>
+        </w:rPr>
+      </w:pPr>
+    </w:p>
+    <w:p>
+      <w:pPr>
+        <w:pStyle w:val="Standard"/>
+        <w:spacing w:after="0" w:line="240" w:lineRule="auto"/>
+        <w:rPr>
+          <w:lang w:val="fr-CA"/>
+        </w:rPr>
+      </w:pPr>
+      <w:r>
+        <w:rPr>
+          <w:lang w:val="fr-CA"/>
+        </w:rPr>
+        <w:t>Qu’elles sont les modèles de maintenance que nous avons vu dans le cours?</w:t>
+      </w:r>
+    </w:p>
+    <w:p>
+      <w:pPr>
+        <w:pStyle w:val="Standard"/>
+        <w:spacing w:after="0" w:line="240" w:lineRule="auto"/>
+        <w:rPr>
+          <w:lang w:val="fr-CA"/>
+        </w:rPr>
+      </w:pPr>
+    </w:p>
+    <w:p>
+      <w:pPr>
+        <w:pStyle w:val="Standard"/>
+        <w:spacing w:after="0" w:line="240" w:lineRule="auto"/>
+        <w:rPr>
+          <w:lang w:val="fr-CA"/>
+        </w:rPr>
+      </w:pPr>
+      <w:r>
+        <w:rPr>
+          <w:lang w:val="fr-CA"/>
+        </w:rPr>
+        <w:t>La maintenance urgente</w:t>
+      </w:r>
+    </w:p>
+    <w:p>
+      <w:pPr>
+        <w:pStyle w:val="Standard"/>
+        <w:spacing w:after="0" w:line="240" w:lineRule="auto"/>
+        <w:rPr>
+          <w:lang w:val="fr-CA"/>
+        </w:rPr>
+      </w:pPr>
+      <w:r>
+        <w:rPr>
+          <w:noProof/>
+          <w:lang w:val="fr-CA"/>
+        </w:rPr>
+        <w:drawing>
+          <wp:inline distT="0" distB="0" distL="0" distR="0">
+            <wp:extent cx="5473065" cy="2505710"/>
+            <wp:effectExtent l="0" t="0" r="0" b="8890"/>
+            <wp:docPr id="29" name="Image 29"/>
+            <wp:cNvGraphicFramePr>
+              <a:graphicFrameLocks xmlns:a="http://schemas.openxmlformats.org/drawingml/2006/main" noChangeAspect="1"/>
+            </wp:cNvGraphicFramePr>
+            <a:graphic xmlns:a="http://schemas.openxmlformats.org/drawingml/2006/main">
+              <a:graphicData uri="http://schemas.openxmlformats.org/drawingml/2006/picture">
+                <pic:pic xmlns:pic="http://schemas.openxmlformats.org/drawingml/2006/picture">
+                  <pic:nvPicPr>
+                    <pic:cNvPr id="0" name="Picture 7"/>
+                    <pic:cNvPicPr>
+                      <a:picLocks noChangeAspect="1" noChangeArrowheads="1"/>
+                    </pic:cNvPicPr>
+                  </pic:nvPicPr>
+                  <pic:blipFill>
+                    <a:blip r:embed="rId22" cstate="print">
+                      <a:extLst>
+                        <a:ext uri="{28A0092B-C50C-407E-A947-70E740481C1C}">
+                          <a14:useLocalDpi xmlns:a14="http://schemas.microsoft.com/office/drawing/2010/main" val="0"/>
+                        </a:ext>
+                      </a:extLst>
+                    </a:blip>
+                    <a:srcRect/>
+                    <a:stretch>
+                      <a:fillRect/>
+                    </a:stretch>
+                  </pic:blipFill>
+                  <pic:spPr bwMode="auto">
+                    <a:xfrm>
+                      <a:off x="0" y="0"/>
+                      <a:ext cx="5473065" cy="2505710"/>
+                    </a:xfrm>
+                    <a:prstGeom prst="rect">
+                      <a:avLst/>
+                    </a:prstGeom>
+                    <a:noFill/>
+                    <a:ln>
+                      <a:noFill/>
+                    </a:ln>
+                  </pic:spPr>
+                </pic:pic>
+              </a:graphicData>
+            </a:graphic>
+          </wp:inline>
+        </w:drawing>
+      </w:r>
+    </w:p>
+    <w:p>
+      <w:pPr>
+        <w:pStyle w:val="Standard"/>
+        <w:spacing w:after="0" w:line="240" w:lineRule="auto"/>
+        <w:rPr>
+          <w:lang w:val="fr-CA"/>
+        </w:rPr>
+      </w:pPr>
+    </w:p>
+    <w:p>
+      <w:pPr>
+        <w:pStyle w:val="Standard"/>
+        <w:spacing w:after="0" w:line="240" w:lineRule="auto"/>
+        <w:rPr>
+          <w:lang w:val="fr-CA"/>
+        </w:rPr>
+      </w:pPr>
+      <w:r>
+        <w:rPr>
+          <w:lang w:val="fr-CA"/>
+        </w:rPr>
+        <w:t>Le modèle IEEE</w:t>
+      </w:r>
+    </w:p>
+    <w:p>
+      <w:pPr>
+        <w:pStyle w:val="Standard"/>
+        <w:spacing w:after="0" w:line="240" w:lineRule="auto"/>
+        <w:rPr>
+          <w:lang w:val="fr-CA"/>
+        </w:rPr>
+      </w:pPr>
+    </w:p>
+    <w:p>
+      <w:pPr>
+        <w:pStyle w:val="Standard"/>
+        <w:spacing w:after="0" w:line="240" w:lineRule="auto"/>
+        <w:rPr>
+          <w:lang w:val="fr-CA"/>
+        </w:rPr>
+      </w:pPr>
+      <w:r>
+        <w:rPr>
+          <w:noProof/>
+          <w:lang w:val="fr-CA"/>
+        </w:rPr>
+        <w:lastRenderedPageBreak/>
+        <w:drawing>
+          <wp:inline distT="0" distB="0" distL="0" distR="0">
+            <wp:extent cx="5473065" cy="2505710"/>
+            <wp:effectExtent l="0" t="0" r="0" b="8890"/>
+            <wp:docPr id="30" name="Image 30"/>
+            <wp:cNvGraphicFramePr>
+              <a:graphicFrameLocks xmlns:a="http://schemas.openxmlformats.org/drawingml/2006/main" noChangeAspect="1"/>
+            </wp:cNvGraphicFramePr>
+            <a:graphic xmlns:a="http://schemas.openxmlformats.org/drawingml/2006/main">
+              <a:graphicData uri="http://schemas.openxmlformats.org/drawingml/2006/picture">
+                <pic:pic xmlns:pic="http://schemas.openxmlformats.org/drawingml/2006/picture">
+                  <pic:nvPicPr>
+                    <pic:cNvPr id="0" name="Picture 8"/>
+                    <pic:cNvPicPr>
+                      <a:picLocks noChangeAspect="1" noChangeArrowheads="1"/>
+                    </pic:cNvPicPr>
+                  </pic:nvPicPr>
+                  <pic:blipFill>
+                    <a:blip r:embed="rId23" cstate="print">
+                      <a:extLst>
+                        <a:ext uri="{28A0092B-C50C-407E-A947-70E740481C1C}">
+                          <a14:useLocalDpi xmlns:a14="http://schemas.microsoft.com/office/drawing/2010/main" val="0"/>
+                        </a:ext>
+                      </a:extLst>
+                    </a:blip>
+                    <a:srcRect/>
+                    <a:stretch>
+                      <a:fillRect/>
+                    </a:stretch>
+                  </pic:blipFill>
+                  <pic:spPr bwMode="auto">
+                    <a:xfrm>
+                      <a:off x="0" y="0"/>
+                      <a:ext cx="5473065" cy="2505710"/>
+                    </a:xfrm>
+                    <a:prstGeom prst="rect">
+                      <a:avLst/>
+                    </a:prstGeom>
+                    <a:noFill/>
+                    <a:ln>
+                      <a:noFill/>
+                    </a:ln>
+                  </pic:spPr>
+                </pic:pic>
+              </a:graphicData>
+            </a:graphic>
+          </wp:inline>
+        </w:drawing>
+      </w:r>
+    </w:p>
+    <w:p>
+      <w:pPr>
+        <w:pStyle w:val="Standard"/>
+        <w:spacing w:after="0" w:line="240" w:lineRule="auto"/>
+        <w:rPr>
+          <w:lang w:val="fr-CA"/>
+        </w:rPr>
+      </w:pPr>
+      <w:r>
+        <w:rPr>
+          <w:lang w:val="fr-CA"/>
+        </w:rPr>
+        <w:t xml:space="preserve"> </w:t>
       </w:r>
     </w:p>
     <w:p>
@@ -3205,7 +3751,7 @@
                     </pic:cNvPicPr>
                   </pic:nvPicPr>
                   <pic:blipFill>
-                    <a:blip r:embed="rId19">
+                    <a:blip r:embed="rId24">
                       <a:extLst>
                         <a:ext uri="{28A0092B-C50C-407E-A947-70E740481C1C}">
                           <a14:useLocalDpi xmlns:a14="http://schemas.microsoft.com/office/drawing/2010/main" val="0"/>
@@ -3291,53 +3837,41 @@
         <w:rPr>
           <w:lang w:val="fr-CA"/>
         </w:rPr>
+        <w:t>Plus il y a de liens, plus il y a de dépendances entre les modules et plus cela a d’impact pour chacune des modifications, leur mise au point et la réalisation de tests fiables</w:t>
+      </w:r>
+    </w:p>
+    <w:p>
+      <w:pPr>
+        <w:pStyle w:val="Standard"/>
+        <w:spacing w:after="0" w:line="240" w:lineRule="auto"/>
+        <w:rPr>
+          <w:lang w:val="fr-CA"/>
+        </w:rPr>
+      </w:pPr>
+    </w:p>
+    <w:p>
+      <w:pPr>
+        <w:pStyle w:val="Standard"/>
+        <w:spacing w:after="0" w:line="240" w:lineRule="auto"/>
+        <w:rPr>
+          <w:lang w:val="fr-CA"/>
+        </w:rPr>
+      </w:pPr>
+    </w:p>
+    <w:p>
+      <w:pPr>
+        <w:pStyle w:val="Standard"/>
+        <w:spacing w:after="0" w:line="240" w:lineRule="auto"/>
+        <w:rPr>
+          <w:lang w:val="fr-CA"/>
+        </w:rPr>
+      </w:pPr>
+      <w:r>
+        <w:rPr>
+          <w:noProof/>
+          <w:lang w:val="fr-CA"/>
+        </w:rPr>
         <w:lastRenderedPageBreak/>
-        <w:t>Plus il y a de liens, plus il y</w:t>
-      </w:r>
-      <w:r>
-        <w:rPr>
-          <w:lang w:val="fr-CA"/>
-        </w:rPr>
-        <w:t xml:space="preserve"> </w:t>
-      </w:r>
-      <w:r>
-        <w:rPr>
-          <w:lang w:val="fr-CA"/>
-        </w:rPr>
-        <w:t>a de dépendances entre les modules et plus cela a d’impact pour chacune des modifications, leur mise au point et la réalisation de tests fiables</w:t>
-      </w:r>
-    </w:p>
-    <w:p>
-      <w:pPr>
-        <w:pStyle w:val="Standard"/>
-        <w:spacing w:after="0" w:line="240" w:lineRule="auto"/>
-        <w:rPr>
-          <w:lang w:val="fr-CA"/>
-        </w:rPr>
-      </w:pPr>
-    </w:p>
-    <w:p>
-      <w:pPr>
-        <w:pStyle w:val="Standard"/>
-        <w:spacing w:after="0" w:line="240" w:lineRule="auto"/>
-        <w:rPr>
-          <w:lang w:val="fr-CA"/>
-        </w:rPr>
-      </w:pPr>
-    </w:p>
-    <w:p>
-      <w:pPr>
-        <w:pStyle w:val="Standard"/>
-        <w:spacing w:after="0" w:line="240" w:lineRule="auto"/>
-        <w:rPr>
-          <w:lang w:val="fr-CA"/>
-        </w:rPr>
-      </w:pPr>
-      <w:r>
-        <w:rPr>
-          <w:noProof/>
-          <w:lang w:val="fr-CA"/>
-        </w:rPr>
         <w:drawing>
           <wp:inline distT="0" distB="0" distL="0" distR="0">
             <wp:extent cx="3665855" cy="2306320"/>
@@ -3356,7 +3890,7 @@
                     </pic:cNvPicPr>
                   </pic:nvPicPr>
                   <pic:blipFill>
-                    <a:blip r:embed="rId20">
+                    <a:blip r:embed="rId25">
                       <a:extLst>
                         <a:ext uri="{28A0092B-C50C-407E-A947-70E740481C1C}">
                           <a14:useLocalDpi xmlns:a14="http://schemas.microsoft.com/office/drawing/2010/main" val="0"/>
@@ -3517,15 +4051,7 @@
         <w:rPr>
           <w:lang w:val="fr-CA"/>
         </w:rPr>
-        <w:t>(Revoir la fin y a encore un import</w:t>
-      </w:r>
-      <w:bookmarkStart w:id="0" w:name="_GoBack"/>
-      <w:bookmarkEnd w:id="0"/>
-      <w:r>
-        <w:rPr>
-          <w:lang w:val="fr-CA"/>
-        </w:rPr>
-        <w:t>ant à 2 :09) et le truc avec les coûts de maintenance qui est pas super clair…</w:t>
+        <w:t>(Revoir la fin y a encore un important à 2 :09) et le truc avec les coûts de maintenance qui est pas super clair…</w:t>
       </w:r>
     </w:p>
     <w:sectPr>

</xml_diff>